<commit_message>
Se agrega el archivo con la reflexion sobre los procesos de diseño
</commit_message>
<xml_diff>
--- a/1.DiseñoLogicoEntidadRelacion/3. ModeloRelacional.docx
+++ b/1.DiseñoLogicoEntidadRelacion/3. ModeloRelacional.docx
@@ -7,6 +7,9 @@
         <w:jc w:val="center"/>
       </w:pPr>
       <w:r>
+        <w:rPr>
+          <w:noProof/>
+        </w:rPr>
         <w:drawing>
           <wp:anchor distT="0" distB="0" distL="114300" distR="114300" simplePos="0" relativeHeight="251658240" behindDoc="0" locked="0" layoutInCell="1" allowOverlap="1" wp14:anchorId="57A0E962">
             <wp:simplePos x="0" y="0"/>
@@ -70,6 +73,146 @@
         <w:rPr>
           <w:noProof/>
         </w:rPr>
+        <mc:AlternateContent>
+          <mc:Choice Requires="wps">
+            <w:drawing>
+              <wp:anchor distT="45720" distB="45720" distL="114300" distR="114300" simplePos="0" relativeHeight="251660288" behindDoc="0" locked="0" layoutInCell="1" allowOverlap="1">
+                <wp:simplePos x="0" y="0"/>
+                <wp:positionH relativeFrom="margin">
+                  <wp:align>center</wp:align>
+                </wp:positionH>
+                <wp:positionV relativeFrom="paragraph">
+                  <wp:posOffset>1726776</wp:posOffset>
+                </wp:positionV>
+                <wp:extent cx="4419600" cy="1404620"/>
+                <wp:effectExtent l="0" t="0" r="19050" b="15240"/>
+                <wp:wrapSquare wrapText="bothSides"/>
+                <wp:docPr id="217" name="Cuadro de texto 2"/>
+                <wp:cNvGraphicFramePr>
+                  <a:graphicFrameLocks xmlns:a="http://schemas.openxmlformats.org/drawingml/2006/main"/>
+                </wp:cNvGraphicFramePr>
+                <a:graphic xmlns:a="http://schemas.openxmlformats.org/drawingml/2006/main">
+                  <a:graphicData uri="http://schemas.microsoft.com/office/word/2010/wordprocessingShape">
+                    <wps:wsp>
+                      <wps:cNvSpPr txBox="1">
+                        <a:spLocks noChangeArrowheads="1"/>
+                      </wps:cNvSpPr>
+                      <wps:spPr bwMode="auto">
+                        <a:xfrm>
+                          <a:off x="0" y="0"/>
+                          <a:ext cx="4419600" cy="1404620"/>
+                        </a:xfrm>
+                        <a:prstGeom prst="rect">
+                          <a:avLst/>
+                        </a:prstGeom>
+                        <a:solidFill>
+                          <a:srgbClr val="FFFFFF"/>
+                        </a:solidFill>
+                        <a:ln w="9525">
+                          <a:solidFill>
+                            <a:schemeClr val="bg1"/>
+                          </a:solidFill>
+                          <a:miter lim="800000"/>
+                          <a:headEnd/>
+                          <a:tailEnd/>
+                        </a:ln>
+                      </wps:spPr>
+                      <wps:txbx>
+                        <w:txbxContent>
+                          <w:p>
+                            <w:pPr>
+                              <w:jc w:val="both"/>
+                              <w:rPr>
+                                <w:rFonts w:asciiTheme="majorHAnsi" w:hAnsiTheme="majorHAnsi" w:cstheme="majorHAnsi"/>
+                                <w:b/>
+                                <w:sz w:val="36"/>
+                              </w:rPr>
+                            </w:pPr>
+                            <w:r>
+                              <w:rPr>
+                                <w:rFonts w:asciiTheme="majorHAnsi" w:hAnsiTheme="majorHAnsi" w:cstheme="majorHAnsi"/>
+                                <w:b/>
+                                <w:sz w:val="36"/>
+                              </w:rPr>
+                              <w:t>Conversión de modelo entidad relaci</w:t>
+                            </w:r>
+                            <w:bookmarkStart w:id="0" w:name="_GoBack"/>
+                            <w:bookmarkEnd w:id="0"/>
+                            <w:r>
+                              <w:rPr>
+                                <w:rFonts w:asciiTheme="majorHAnsi" w:hAnsiTheme="majorHAnsi" w:cstheme="majorHAnsi"/>
+                                <w:b/>
+                                <w:sz w:val="36"/>
+                              </w:rPr>
+                              <w:t>ón al modelo relacional</w:t>
+                            </w:r>
+                          </w:p>
+                        </w:txbxContent>
+                      </wps:txbx>
+                      <wps:bodyPr rot="0" vert="horz" wrap="square" lIns="91440" tIns="45720" rIns="91440" bIns="45720" anchor="t" anchorCtr="0">
+                        <a:spAutoFit/>
+                      </wps:bodyPr>
+                    </wps:wsp>
+                  </a:graphicData>
+                </a:graphic>
+                <wp14:sizeRelH relativeFrom="margin">
+                  <wp14:pctWidth>0</wp14:pctWidth>
+                </wp14:sizeRelH>
+                <wp14:sizeRelV relativeFrom="margin">
+                  <wp14:pctHeight>20000</wp14:pctHeight>
+                </wp14:sizeRelV>
+              </wp:anchor>
+            </w:drawing>
+          </mc:Choice>
+          <mc:Fallback>
+            <w:pict>
+              <v:shapetype id="_x0000_t202" coordsize="21600,21600" o:spt="202" path="m,l,21600r21600,l21600,xe">
+                <v:stroke joinstyle="miter"/>
+                <v:path gradientshapeok="t" o:connecttype="rect"/>
+              </v:shapetype>
+              <v:shape id="Cuadro de texto 2" o:spid="_x0000_s1026" type="#_x0000_t202" style="position:absolute;margin-left:0;margin-top:135.95pt;width:348pt;height:110.6pt;z-index:251660288;visibility:visible;mso-wrap-style:square;mso-width-percent:0;mso-height-percent:200;mso-wrap-distance-left:9pt;mso-wrap-distance-top:3.6pt;mso-wrap-distance-right:9pt;mso-wrap-distance-bottom:3.6pt;mso-position-horizontal:center;mso-position-horizontal-relative:margin;mso-position-vertical:absolute;mso-position-vertical-relative:text;mso-width-percent:0;mso-height-percent:200;mso-width-relative:margin;mso-height-relative:margin;v-text-anchor:top" o:gfxdata="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" strokecolor="white [3212]">
+                <v:textbox style="mso-fit-shape-to-text:t">
+                  <w:txbxContent>
+                    <w:p>
+                      <w:pPr>
+                        <w:jc w:val="both"/>
+                        <w:rPr>
+                          <w:rFonts w:asciiTheme="majorHAnsi" w:hAnsiTheme="majorHAnsi" w:cstheme="majorHAnsi"/>
+                          <w:b/>
+                          <w:sz w:val="36"/>
+                        </w:rPr>
+                      </w:pPr>
+                      <w:r>
+                        <w:rPr>
+                          <w:rFonts w:asciiTheme="majorHAnsi" w:hAnsiTheme="majorHAnsi" w:cstheme="majorHAnsi"/>
+                          <w:b/>
+                          <w:sz w:val="36"/>
+                        </w:rPr>
+                        <w:t>Conversión de modelo entidad relaci</w:t>
+                      </w:r>
+                      <w:bookmarkStart w:id="1" w:name="_GoBack"/>
+                      <w:bookmarkEnd w:id="1"/>
+                      <w:r>
+                        <w:rPr>
+                          <w:rFonts w:asciiTheme="majorHAnsi" w:hAnsiTheme="majorHAnsi" w:cstheme="majorHAnsi"/>
+                          <w:b/>
+                          <w:sz w:val="36"/>
+                        </w:rPr>
+                        <w:t>ón al modelo relacional</w:t>
+                      </w:r>
+                    </w:p>
+                  </w:txbxContent>
+                </v:textbox>
+                <w10:wrap type="square" anchorx="margin"/>
+              </v:shape>
+            </w:pict>
+          </mc:Fallback>
+        </mc:AlternateContent>
+      </w:r>
+      <w:r>
+        <w:rPr>
+          <w:noProof/>
+        </w:rPr>
         <w:drawing>
           <wp:anchor distT="0" distB="0" distL="114300" distR="114300" simplePos="0" relativeHeight="251661312" behindDoc="1" locked="0" layoutInCell="1" allowOverlap="1">
             <wp:simplePos x="0" y="0"/>
@@ -125,124 +268,6 @@
             </wp14:sizeRelV>
           </wp:anchor>
         </w:drawing>
-      </w:r>
-      <w:r>
-        <w:rPr>
-          <w:noProof/>
-        </w:rPr>
-        <mc:AlternateContent>
-          <mc:Choice Requires="wps">
-            <w:drawing>
-              <wp:anchor distT="45720" distB="45720" distL="114300" distR="114300" simplePos="0" relativeHeight="251660288" behindDoc="0" locked="0" layoutInCell="1" allowOverlap="1">
-                <wp:simplePos x="0" y="0"/>
-                <wp:positionH relativeFrom="margin">
-                  <wp:align>center</wp:align>
-                </wp:positionH>
-                <wp:positionV relativeFrom="paragraph">
-                  <wp:posOffset>1769321</wp:posOffset>
-                </wp:positionV>
-                <wp:extent cx="4419600" cy="1404620"/>
-                <wp:effectExtent l="0" t="0" r="19050" b="15240"/>
-                <wp:wrapSquare wrapText="bothSides"/>
-                <wp:docPr id="217" name="Cuadro de texto 2"/>
-                <wp:cNvGraphicFramePr>
-                  <a:graphicFrameLocks xmlns:a="http://schemas.openxmlformats.org/drawingml/2006/main"/>
-                </wp:cNvGraphicFramePr>
-                <a:graphic xmlns:a="http://schemas.openxmlformats.org/drawingml/2006/main">
-                  <a:graphicData uri="http://schemas.microsoft.com/office/word/2010/wordprocessingShape">
-                    <wps:wsp>
-                      <wps:cNvSpPr txBox="1">
-                        <a:spLocks noChangeArrowheads="1"/>
-                      </wps:cNvSpPr>
-                      <wps:spPr bwMode="auto">
-                        <a:xfrm>
-                          <a:off x="0" y="0"/>
-                          <a:ext cx="4419600" cy="1404620"/>
-                        </a:xfrm>
-                        <a:prstGeom prst="rect">
-                          <a:avLst/>
-                        </a:prstGeom>
-                        <a:solidFill>
-                          <a:srgbClr val="FFFFFF"/>
-                        </a:solidFill>
-                        <a:ln w="9525">
-                          <a:solidFill>
-                            <a:schemeClr val="bg1"/>
-                          </a:solidFill>
-                          <a:miter lim="800000"/>
-                          <a:headEnd/>
-                          <a:tailEnd/>
-                        </a:ln>
-                      </wps:spPr>
-                      <wps:txbx>
-                        <w:txbxContent>
-                          <w:p>
-                            <w:pPr>
-                              <w:rPr>
-                                <w:rFonts w:asciiTheme="majorHAnsi" w:hAnsiTheme="majorHAnsi" w:cstheme="majorHAnsi"/>
-                                <w:b/>
-                                <w:sz w:val="36"/>
-                              </w:rPr>
-                            </w:pPr>
-                            <w:r>
-                              <w:rPr>
-                                <w:rFonts w:asciiTheme="majorHAnsi" w:hAnsiTheme="majorHAnsi" w:cstheme="majorHAnsi"/>
-                                <w:b/>
-                                <w:sz w:val="36"/>
-                              </w:rPr>
-                              <w:t>Conversión de modelo entidad relación al modelo relacional</w:t>
-                            </w:r>
-                          </w:p>
-                        </w:txbxContent>
-                      </wps:txbx>
-                      <wps:bodyPr rot="0" vert="horz" wrap="square" lIns="91440" tIns="45720" rIns="91440" bIns="45720" anchor="t" anchorCtr="0">
-                        <a:spAutoFit/>
-                      </wps:bodyPr>
-                    </wps:wsp>
-                  </a:graphicData>
-                </a:graphic>
-                <wp14:sizeRelH relativeFrom="margin">
-                  <wp14:pctWidth>0</wp14:pctWidth>
-                </wp14:sizeRelH>
-                <wp14:sizeRelV relativeFrom="margin">
-                  <wp14:pctHeight>20000</wp14:pctHeight>
-                </wp14:sizeRelV>
-              </wp:anchor>
-            </w:drawing>
-          </mc:Choice>
-          <mc:Fallback>
-            <w:pict>
-              <v:shapetype id="_x0000_t202" coordsize="21600,21600" o:spt="202" path="m,l,21600r21600,l21600,xe">
-                <v:stroke joinstyle="miter"/>
-                <v:path gradientshapeok="t" o:connecttype="rect"/>
-              </v:shapetype>
-              <v:shape id="Cuadro de texto 2" o:spid="_x0000_s1026" type="#_x0000_t202" style="position:absolute;margin-left:0;margin-top:139.3pt;width:348pt;height:110.6pt;z-index:251660288;visibility:visible;mso-wrap-style:square;mso-width-percent:0;mso-height-percent:200;mso-wrap-distance-left:9pt;mso-wrap-distance-top:3.6pt;mso-wrap-distance-right:9pt;mso-wrap-distance-bottom:3.6pt;mso-position-horizontal:center;mso-position-horizontal-relative:margin;mso-position-vertical:absolute;mso-position-vertical-relative:text;mso-width-percent:0;mso-height-percent:200;mso-width-relative:margin;mso-height-relative:margin;v-text-anchor:top" o:gfxdata="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" strokecolor="white [3212]">
-                <v:textbox style="mso-fit-shape-to-text:t">
-                  <w:txbxContent>
-                    <w:p>
-                      <w:pPr>
-                        <w:rPr>
-                          <w:rFonts w:asciiTheme="majorHAnsi" w:hAnsiTheme="majorHAnsi" w:cstheme="majorHAnsi"/>
-                          <w:b/>
-                          <w:sz w:val="36"/>
-                        </w:rPr>
-                      </w:pPr>
-                      <w:r>
-                        <w:rPr>
-                          <w:rFonts w:asciiTheme="majorHAnsi" w:hAnsiTheme="majorHAnsi" w:cstheme="majorHAnsi"/>
-                          <w:b/>
-                          <w:sz w:val="36"/>
-                        </w:rPr>
-                        <w:t>Conversión de modelo entidad relación al modelo relacional</w:t>
-                      </w:r>
-                    </w:p>
-                  </w:txbxContent>
-                </v:textbox>
-                <w10:wrap type="square" anchorx="margin"/>
-              </v:shape>
-            </w:pict>
-          </mc:Fallback>
-        </mc:AlternateContent>
       </w:r>
       <w:r>
         <w:br w:type="page"/>
@@ -1293,8 +1318,6 @@
         </w:rPr>
         <w:t>DNI</w:t>
       </w:r>
-      <w:bookmarkStart w:id="0" w:name="_GoBack"/>
-      <w:bookmarkEnd w:id="0"/>
       <w:r>
         <w:rPr>
           <w:b/>

</xml_diff>